<commit_message>
Added stage two in documentation
</commit_message>
<xml_diff>
--- a/Project_Documentation.docx
+++ b/Project_Documentation.docx
@@ -1,6 +1,6 @@
 
 <file path=word/document.xml><?xml version="1.0" encoding="utf-8"?>
-<w:document xmlns:wpc="http://schemas.microsoft.com/office/word/2010/wordprocessingCanvas" xmlns:cx="http://schemas.microsoft.com/office/drawing/2014/chartex" xmlns:cx1="http://schemas.microsoft.com/office/drawing/2015/9/8/chartex" xmlns:cx2="http://schemas.microsoft.com/office/drawing/2015/10/21/chartex" xmlns:cx3="http://schemas.microsoft.com/office/drawing/2016/5/9/chartex" xmlns:cx4="http://schemas.microsoft.com/office/drawing/2016/5/10/chartex" xmlns:cx5="http://schemas.microsoft.com/office/drawing/2016/5/11/chartex" xmlns:cx6="http://schemas.microsoft.com/office/drawing/2016/5/12/chartex" xmlns:cx7="http://schemas.microsoft.com/office/drawing/2016/5/13/chartex" xmlns:cx8="http://schemas.microsoft.com/office/drawing/2016/5/14/chartex" xmlns:mc="http://schemas.openxmlformats.org/markup-compatibility/2006" xmlns:aink="http://schemas.microsoft.com/office/drawing/2016/ink" xmlns:am3d="http://schemas.microsoft.com/office/drawing/2017/model3d" xmlns:o="urn:schemas-microsoft-com:office:office" xmlns:r="http://schemas.openxmlformats.org/officeDocument/2006/relationships" xmlns:m="http://schemas.openxmlformats.org/officeDocument/2006/math" xmlns:v="urn:schemas-microsoft-com:vml" xmlns:wp14="http://schemas.microsoft.com/office/word/2010/wordprocessingDrawing" xmlns:wp="http://schemas.openxmlformats.org/drawingml/2006/wordprocessingDrawing" xmlns:w10="urn:schemas-microsoft-com:office:word" xmlns:w="http://schemas.openxmlformats.org/wordprocessingml/2006/main" xmlns:w14="http://schemas.microsoft.com/office/word/2010/wordml" xmlns:w15="http://schemas.microsoft.com/office/word/2012/wordml" xmlns:w16cex="http://schemas.microsoft.com/office/word/2018/wordml/cex" xmlns:w16cid="http://schemas.microsoft.com/office/word/2016/wordml/cid" xmlns:w16="http://schemas.microsoft.com/office/word/2018/wordml" xmlns:w16se="http://schemas.microsoft.com/office/word/2015/wordml/symex" xmlns:wpg="http://schemas.microsoft.com/office/word/2010/wordprocessingGroup" xmlns:wpi="http://schemas.microsoft.com/office/word/2010/wordprocessingInk" xmlns:wne="http://schemas.microsoft.com/office/word/2006/wordml" xmlns:wps="http://schemas.microsoft.com/office/word/2010/wordprocessingShape" mc:Ignorable="w14 w15 w16se w16cid w16 w16cex wp14">
+<w:document xmlns:wpc="http://schemas.microsoft.com/office/word/2010/wordprocessingCanvas" xmlns:cx="http://schemas.microsoft.com/office/drawing/2014/chartex" xmlns:cx1="http://schemas.microsoft.com/office/drawing/2015/9/8/chartex" xmlns:cx2="http://schemas.microsoft.com/office/drawing/2015/10/21/chartex" xmlns:cx3="http://schemas.microsoft.com/office/drawing/2016/5/9/chartex" xmlns:cx4="http://schemas.microsoft.com/office/drawing/2016/5/10/chartex" xmlns:cx5="http://schemas.microsoft.com/office/drawing/2016/5/11/chartex" xmlns:cx6="http://schemas.microsoft.com/office/drawing/2016/5/12/chartex" xmlns:cx7="http://schemas.microsoft.com/office/drawing/2016/5/13/chartex" xmlns:cx8="http://schemas.microsoft.com/office/drawing/2016/5/14/chartex" xmlns:mc="http://schemas.openxmlformats.org/markup-compatibility/2006" xmlns:aink="http://schemas.microsoft.com/office/drawing/2016/ink" xmlns:am3d="http://schemas.microsoft.com/office/drawing/2017/model3d" xmlns:o="urn:schemas-microsoft-com:office:office" xmlns:r="http://schemas.openxmlformats.org/officeDocument/2006/relationships" xmlns:m="http://schemas.openxmlformats.org/officeDocument/2006/math" xmlns:v="urn:schemas-microsoft-com:vml" xmlns:wp14="http://schemas.microsoft.com/office/word/2010/wordprocessingDrawing" xmlns:wp="http://schemas.openxmlformats.org/drawingml/2006/wordprocessingDrawing" xmlns:w10="urn:schemas-microsoft-com:office:word" xmlns:w="http://schemas.openxmlformats.org/wordprocessingml/2006/main" xmlns:w14="http://schemas.microsoft.com/office/word/2010/wordml" xmlns:w15="http://schemas.microsoft.com/office/word/2012/wordml" xmlns:w16cid="http://schemas.microsoft.com/office/word/2016/wordml/cid" xmlns:w16se="http://schemas.microsoft.com/office/word/2015/wordml/symex" xmlns:wpg="http://schemas.microsoft.com/office/word/2010/wordprocessingGroup" xmlns:wpi="http://schemas.microsoft.com/office/word/2010/wordprocessingInk" xmlns:wne="http://schemas.microsoft.com/office/word/2006/wordml" xmlns:wps="http://schemas.microsoft.com/office/word/2010/wordprocessingShape" mc:Ignorable="w14 w15 w16se w16cid wp14">
   <w:body>
     <w:p>
       <w:r>
@@ -21,7 +21,10 @@
     <w:p/>
     <w:p>
       <w:r>
-        <w:t>Stage One – 5</w:t>
+        <w:t xml:space="preserve">Stage One – </w:t>
+      </w:r>
+      <w:r>
+        <w:t>28</w:t>
       </w:r>
       <w:r>
         <w:rPr>
@@ -30,6 +33,135 @@
         <w:t>th</w:t>
       </w:r>
       <w:r>
+        <w:t xml:space="preserve"> </w:t>
+      </w:r>
+      <w:r>
+        <w:t>March</w:t>
+      </w:r>
+      <w:r>
+        <w:t xml:space="preserve"> 2020</w:t>
+      </w:r>
+    </w:p>
+    <w:p>
+      <w:pPr>
+        <w:pStyle w:val="ListParagraph"/>
+        <w:numPr>
+          <w:ilvl w:val="0"/>
+          <w:numId w:val="1"/>
+        </w:numPr>
+      </w:pPr>
+      <w:r>
+        <w:t>Add Internet Permission</w:t>
+      </w:r>
+    </w:p>
+    <w:p>
+      <w:pPr>
+        <w:pStyle w:val="ListParagraph"/>
+        <w:numPr>
+          <w:ilvl w:val="0"/>
+          <w:numId w:val="1"/>
+        </w:numPr>
+      </w:pPr>
+      <w:r>
+        <w:t>Add register and Login Buttons in Main Activity</w:t>
+      </w:r>
+    </w:p>
+    <w:p>
+      <w:pPr>
+        <w:pStyle w:val="ListParagraph"/>
+        <w:numPr>
+          <w:ilvl w:val="0"/>
+          <w:numId w:val="1"/>
+        </w:numPr>
+      </w:pPr>
+      <w:r>
+        <w:t>Create Register activity</w:t>
+      </w:r>
+    </w:p>
+    <w:p>
+      <w:pPr>
+        <w:pStyle w:val="ListParagraph"/>
+        <w:numPr>
+          <w:ilvl w:val="0"/>
+          <w:numId w:val="1"/>
+        </w:numPr>
+      </w:pPr>
+      <w:r>
+        <w:t>Create Firebase Project and connect app with that project</w:t>
+      </w:r>
+    </w:p>
+    <w:p>
+      <w:pPr>
+        <w:pStyle w:val="ListParagraph"/>
+        <w:numPr>
+          <w:ilvl w:val="0"/>
+          <w:numId w:val="1"/>
+        </w:numPr>
+      </w:pPr>
+      <w:r>
+        <w:t>Check google services json file to make sure app is connected with firebase</w:t>
+      </w:r>
+    </w:p>
+    <w:p>
+      <w:pPr>
+        <w:pStyle w:val="ListParagraph"/>
+        <w:numPr>
+          <w:ilvl w:val="0"/>
+          <w:numId w:val="1"/>
+        </w:numPr>
+      </w:pPr>
+      <w:r>
+        <w:t>User registration using email and password</w:t>
+      </w:r>
+    </w:p>
+    <w:p>
+      <w:pPr>
+        <w:pStyle w:val="ListParagraph"/>
+        <w:numPr>
+          <w:ilvl w:val="0"/>
+          <w:numId w:val="1"/>
+        </w:numPr>
+      </w:pPr>
+      <w:r>
+        <w:t>Make profile activity launcher</w:t>
+      </w:r>
+    </w:p>
+    <w:p>
+      <w:pPr>
+        <w:pStyle w:val="ListParagraph"/>
+        <w:numPr>
+          <w:ilvl w:val="0"/>
+          <w:numId w:val="1"/>
+        </w:numPr>
+      </w:pPr>
+      <w:r>
+        <w:t>Go to profile activity after registration and login</w:t>
+      </w:r>
+    </w:p>
+    <w:p>
+      <w:pPr>
+        <w:pStyle w:val="ListParagraph"/>
+        <w:numPr>
+          <w:ilvl w:val="0"/>
+          <w:numId w:val="1"/>
+        </w:numPr>
+      </w:pPr>
+      <w:r>
+        <w:t>Add logout Feature</w:t>
+      </w:r>
+    </w:p>
+    <w:p/>
+    <w:p>
+      <w:r>
+        <w:t>Stage Two – 5</w:t>
+      </w:r>
+      <w:r>
+        <w:rPr>
+          <w:vertAlign w:val="superscript"/>
+        </w:rPr>
+        <w:t>th</w:t>
+      </w:r>
+      <w:r>
         <w:t xml:space="preserve"> April 2020</w:t>
       </w:r>
     </w:p>
@@ -38,110 +170,95 @@
         <w:pStyle w:val="ListParagraph"/>
         <w:numPr>
           <w:ilvl w:val="0"/>
-          <w:numId w:val="1"/>
-        </w:numPr>
-      </w:pPr>
-      <w:r>
-        <w:t>Add Internet Permission</w:t>
-      </w:r>
-    </w:p>
-    <w:p>
-      <w:pPr>
-        <w:pStyle w:val="ListParagraph"/>
-        <w:numPr>
-          <w:ilvl w:val="0"/>
-          <w:numId w:val="1"/>
-        </w:numPr>
-      </w:pPr>
-      <w:r>
-        <w:t>Add register and Login Buttons in Main Activity</w:t>
-      </w:r>
-    </w:p>
-    <w:p>
-      <w:pPr>
-        <w:pStyle w:val="ListParagraph"/>
-        <w:numPr>
-          <w:ilvl w:val="0"/>
-          <w:numId w:val="1"/>
-        </w:numPr>
-      </w:pPr>
-      <w:r>
-        <w:t>Create Register activity</w:t>
-      </w:r>
-    </w:p>
-    <w:p>
-      <w:pPr>
-        <w:pStyle w:val="ListParagraph"/>
-        <w:numPr>
-          <w:ilvl w:val="0"/>
-          <w:numId w:val="1"/>
-        </w:numPr>
-      </w:pPr>
-      <w:r>
-        <w:t>Create Firebase Project and connect app with that project</w:t>
-      </w:r>
-    </w:p>
-    <w:p>
-      <w:pPr>
-        <w:pStyle w:val="ListParagraph"/>
-        <w:numPr>
-          <w:ilvl w:val="0"/>
-          <w:numId w:val="1"/>
-        </w:numPr>
-      </w:pPr>
-      <w:r>
-        <w:t>Check google services json file to make sure app is connected with firebase</w:t>
-      </w:r>
-    </w:p>
-    <w:p>
-      <w:pPr>
-        <w:pStyle w:val="ListParagraph"/>
-        <w:numPr>
-          <w:ilvl w:val="0"/>
-          <w:numId w:val="1"/>
-        </w:numPr>
-      </w:pPr>
-      <w:r>
-        <w:t>User registration using email and password</w:t>
-      </w:r>
-    </w:p>
-    <w:p>
-      <w:pPr>
-        <w:pStyle w:val="ListParagraph"/>
-        <w:numPr>
-          <w:ilvl w:val="0"/>
-          <w:numId w:val="1"/>
-        </w:numPr>
-      </w:pPr>
-      <w:r>
-        <w:t>Make profile activity launcher</w:t>
-      </w:r>
-    </w:p>
-    <w:p>
-      <w:pPr>
-        <w:pStyle w:val="ListParagraph"/>
-        <w:numPr>
-          <w:ilvl w:val="0"/>
-          <w:numId w:val="1"/>
-        </w:numPr>
-      </w:pPr>
-      <w:r>
-        <w:t>Go to profile activity after registration and login</w:t>
-      </w:r>
-    </w:p>
-    <w:p>
-      <w:pPr>
-        <w:pStyle w:val="ListParagraph"/>
-        <w:numPr>
-          <w:ilvl w:val="0"/>
-          <w:numId w:val="1"/>
-        </w:numPr>
-      </w:pPr>
-      <w:r>
-        <w:t>Add logout Feature</w:t>
-      </w:r>
-    </w:p>
-    <w:p/>
+          <w:numId w:val="2"/>
+        </w:numPr>
+      </w:pPr>
+      <w:r>
+        <w:t>Make profile Activity Launcher</w:t>
+      </w:r>
+    </w:p>
+    <w:p>
+      <w:pPr>
+        <w:pStyle w:val="ListParagraph"/>
+        <w:numPr>
+          <w:ilvl w:val="0"/>
+          <w:numId w:val="2"/>
+        </w:numPr>
+      </w:pPr>
+      <w:r>
+        <w:t>On App Start, Check if user signed in, if yes, remain in profile activity, else, go to Main Activity</w:t>
+      </w:r>
+    </w:p>
+    <w:p>
+      <w:pPr>
+        <w:pStyle w:val="ListParagraph"/>
+        <w:numPr>
+          <w:ilvl w:val="0"/>
+          <w:numId w:val="2"/>
+        </w:numPr>
+      </w:pPr>
+      <w:r>
+        <w:t>Create Login Activity</w:t>
+      </w:r>
+    </w:p>
+    <w:p>
+      <w:pPr>
+        <w:pStyle w:val="ListParagraph"/>
+        <w:numPr>
+          <w:ilvl w:val="0"/>
+          <w:numId w:val="2"/>
+        </w:numPr>
+      </w:pPr>
+      <w:r>
+        <w:t>Login User with Email and Password</w:t>
+      </w:r>
+    </w:p>
+    <w:p>
+      <w:pPr>
+        <w:pStyle w:val="ListParagraph"/>
+        <w:numPr>
+          <w:ilvl w:val="0"/>
+          <w:numId w:val="2"/>
+        </w:numPr>
+      </w:pPr>
+      <w:r>
+        <w:t xml:space="preserve">Go to </w:t>
+      </w:r>
+      <w:proofErr w:type="spellStart"/>
+      <w:r>
+        <w:t>ProfileActivity</w:t>
+      </w:r>
+      <w:proofErr w:type="spellEnd"/>
+      <w:r>
+        <w:t xml:space="preserve"> after login</w:t>
+      </w:r>
+    </w:p>
+    <w:p>
+      <w:pPr>
+        <w:pStyle w:val="ListParagraph"/>
+        <w:numPr>
+          <w:ilvl w:val="0"/>
+          <w:numId w:val="2"/>
+        </w:numPr>
+      </w:pPr>
+      <w:r>
+        <w:t>Add options menu for adding logout Option</w:t>
+      </w:r>
+    </w:p>
+    <w:p>
+      <w:pPr>
+        <w:pStyle w:val="ListParagraph"/>
+        <w:numPr>
+          <w:ilvl w:val="0"/>
+          <w:numId w:val="2"/>
+        </w:numPr>
+      </w:pPr>
+      <w:r>
+        <w:t>After Logging out, go to main activity</w:t>
+      </w:r>
+      <w:bookmarkStart w:id="0" w:name="_GoBack"/>
+      <w:bookmarkEnd w:id="0"/>
+    </w:p>
     <w:sectPr>
       <w:pgSz w:w="12240" w:h="15840"/>
       <w:pgMar w:top="1440" w:right="1440" w:bottom="1440" w:left="1440" w:header="708" w:footer="708" w:gutter="0"/>
@@ -153,8 +270,121 @@
 </file>
 
 <file path=word/numbering.xml><?xml version="1.0" encoding="utf-8"?>
-<w:numbering xmlns:wpc="http://schemas.microsoft.com/office/word/2010/wordprocessingCanvas" xmlns:cx="http://schemas.microsoft.com/office/drawing/2014/chartex" xmlns:cx1="http://schemas.microsoft.com/office/drawing/2015/9/8/chartex" xmlns:cx2="http://schemas.microsoft.com/office/drawing/2015/10/21/chartex" xmlns:cx3="http://schemas.microsoft.com/office/drawing/2016/5/9/chartex" xmlns:cx4="http://schemas.microsoft.com/office/drawing/2016/5/10/chartex" xmlns:cx5="http://schemas.microsoft.com/office/drawing/2016/5/11/chartex" xmlns:cx6="http://schemas.microsoft.com/office/drawing/2016/5/12/chartex" xmlns:cx7="http://schemas.microsoft.com/office/drawing/2016/5/13/chartex" xmlns:cx8="http://schemas.microsoft.com/office/drawing/2016/5/14/chartex" xmlns:mc="http://schemas.openxmlformats.org/markup-compatibility/2006" xmlns:aink="http://schemas.microsoft.com/office/drawing/2016/ink" xmlns:am3d="http://schemas.microsoft.com/office/drawing/2017/model3d" xmlns:o="urn:schemas-microsoft-com:office:office" xmlns:r="http://schemas.openxmlformats.org/officeDocument/2006/relationships" xmlns:m="http://schemas.openxmlformats.org/officeDocument/2006/math" xmlns:v="urn:schemas-microsoft-com:vml" xmlns:wp14="http://schemas.microsoft.com/office/word/2010/wordprocessingDrawing" xmlns:wp="http://schemas.openxmlformats.org/drawingml/2006/wordprocessingDrawing" xmlns:w10="urn:schemas-microsoft-com:office:word" xmlns:w="http://schemas.openxmlformats.org/wordprocessingml/2006/main" xmlns:w14="http://schemas.microsoft.com/office/word/2010/wordml" xmlns:w15="http://schemas.microsoft.com/office/word/2012/wordml" xmlns:w16cex="http://schemas.microsoft.com/office/word/2018/wordml/cex" xmlns:w16cid="http://schemas.microsoft.com/office/word/2016/wordml/cid" xmlns:w16="http://schemas.microsoft.com/office/word/2018/wordml" xmlns:w16se="http://schemas.microsoft.com/office/word/2015/wordml/symex" xmlns:wpg="http://schemas.microsoft.com/office/word/2010/wordprocessingGroup" xmlns:wpi="http://schemas.microsoft.com/office/word/2010/wordprocessingInk" xmlns:wne="http://schemas.microsoft.com/office/word/2006/wordml" xmlns:wps="http://schemas.microsoft.com/office/word/2010/wordprocessingShape" mc:Ignorable="w14 w15 w16se w16cid w16 w16cex wp14">
+<w:numbering xmlns:wpc="http://schemas.microsoft.com/office/word/2010/wordprocessingCanvas" xmlns:cx="http://schemas.microsoft.com/office/drawing/2014/chartex" xmlns:cx1="http://schemas.microsoft.com/office/drawing/2015/9/8/chartex" xmlns:cx2="http://schemas.microsoft.com/office/drawing/2015/10/21/chartex" xmlns:cx3="http://schemas.microsoft.com/office/drawing/2016/5/9/chartex" xmlns:cx4="http://schemas.microsoft.com/office/drawing/2016/5/10/chartex" xmlns:cx5="http://schemas.microsoft.com/office/drawing/2016/5/11/chartex" xmlns:cx6="http://schemas.microsoft.com/office/drawing/2016/5/12/chartex" xmlns:cx7="http://schemas.microsoft.com/office/drawing/2016/5/13/chartex" xmlns:cx8="http://schemas.microsoft.com/office/drawing/2016/5/14/chartex" xmlns:mc="http://schemas.openxmlformats.org/markup-compatibility/2006" xmlns:aink="http://schemas.microsoft.com/office/drawing/2016/ink" xmlns:am3d="http://schemas.microsoft.com/office/drawing/2017/model3d" xmlns:o="urn:schemas-microsoft-com:office:office" xmlns:r="http://schemas.openxmlformats.org/officeDocument/2006/relationships" xmlns:m="http://schemas.openxmlformats.org/officeDocument/2006/math" xmlns:v="urn:schemas-microsoft-com:vml" xmlns:wp14="http://schemas.microsoft.com/office/word/2010/wordprocessingDrawing" xmlns:wp="http://schemas.openxmlformats.org/drawingml/2006/wordprocessingDrawing" xmlns:w10="urn:schemas-microsoft-com:office:word" xmlns:w="http://schemas.openxmlformats.org/wordprocessingml/2006/main" xmlns:w14="http://schemas.microsoft.com/office/word/2010/wordml" xmlns:w15="http://schemas.microsoft.com/office/word/2012/wordml" xmlns:w16cid="http://schemas.microsoft.com/office/word/2016/wordml/cid" xmlns:w16se="http://schemas.microsoft.com/office/word/2015/wordml/symex" xmlns:wpg="http://schemas.microsoft.com/office/word/2010/wordprocessingGroup" xmlns:wpi="http://schemas.microsoft.com/office/word/2010/wordprocessingInk" xmlns:wne="http://schemas.microsoft.com/office/word/2006/wordml" xmlns:wps="http://schemas.microsoft.com/office/word/2010/wordprocessingShape" mc:Ignorable="w14 w15 w16se w16cid wp14">
   <w:abstractNum w:abstractNumId="0" w15:restartNumberingAfterBreak="0">
+    <w:nsid w:val="0CD86BB9"/>
+    <w:multiLevelType w:val="hybridMultilevel"/>
+    <w:tmpl w:val="EFBE0F8C"/>
+    <w:lvl w:ilvl="0" w:tplc="10090001">
+      <w:start w:val="1"/>
+      <w:numFmt w:val="bullet"/>
+      <w:lvlText w:val=""/>
+      <w:lvlJc w:val="left"/>
+      <w:pPr>
+        <w:ind w:left="720" w:hanging="360"/>
+      </w:pPr>
+      <w:rPr>
+        <w:rFonts w:ascii="Symbol" w:hAnsi="Symbol" w:hint="default"/>
+      </w:rPr>
+    </w:lvl>
+    <w:lvl w:ilvl="1" w:tplc="10090003" w:tentative="1">
+      <w:start w:val="1"/>
+      <w:numFmt w:val="bullet"/>
+      <w:lvlText w:val="o"/>
+      <w:lvlJc w:val="left"/>
+      <w:pPr>
+        <w:ind w:left="1440" w:hanging="360"/>
+      </w:pPr>
+      <w:rPr>
+        <w:rFonts w:ascii="Courier New" w:hAnsi="Courier New" w:cs="Courier New" w:hint="default"/>
+      </w:rPr>
+    </w:lvl>
+    <w:lvl w:ilvl="2" w:tplc="10090005" w:tentative="1">
+      <w:start w:val="1"/>
+      <w:numFmt w:val="bullet"/>
+      <w:lvlText w:val=""/>
+      <w:lvlJc w:val="left"/>
+      <w:pPr>
+        <w:ind w:left="2160" w:hanging="360"/>
+      </w:pPr>
+      <w:rPr>
+        <w:rFonts w:ascii="Wingdings" w:hAnsi="Wingdings" w:hint="default"/>
+      </w:rPr>
+    </w:lvl>
+    <w:lvl w:ilvl="3" w:tplc="10090001" w:tentative="1">
+      <w:start w:val="1"/>
+      <w:numFmt w:val="bullet"/>
+      <w:lvlText w:val=""/>
+      <w:lvlJc w:val="left"/>
+      <w:pPr>
+        <w:ind w:left="2880" w:hanging="360"/>
+      </w:pPr>
+      <w:rPr>
+        <w:rFonts w:ascii="Symbol" w:hAnsi="Symbol" w:hint="default"/>
+      </w:rPr>
+    </w:lvl>
+    <w:lvl w:ilvl="4" w:tplc="10090003" w:tentative="1">
+      <w:start w:val="1"/>
+      <w:numFmt w:val="bullet"/>
+      <w:lvlText w:val="o"/>
+      <w:lvlJc w:val="left"/>
+      <w:pPr>
+        <w:ind w:left="3600" w:hanging="360"/>
+      </w:pPr>
+      <w:rPr>
+        <w:rFonts w:ascii="Courier New" w:hAnsi="Courier New" w:cs="Courier New" w:hint="default"/>
+      </w:rPr>
+    </w:lvl>
+    <w:lvl w:ilvl="5" w:tplc="10090005" w:tentative="1">
+      <w:start w:val="1"/>
+      <w:numFmt w:val="bullet"/>
+      <w:lvlText w:val=""/>
+      <w:lvlJc w:val="left"/>
+      <w:pPr>
+        <w:ind w:left="4320" w:hanging="360"/>
+      </w:pPr>
+      <w:rPr>
+        <w:rFonts w:ascii="Wingdings" w:hAnsi="Wingdings" w:hint="default"/>
+      </w:rPr>
+    </w:lvl>
+    <w:lvl w:ilvl="6" w:tplc="10090001" w:tentative="1">
+      <w:start w:val="1"/>
+      <w:numFmt w:val="bullet"/>
+      <w:lvlText w:val=""/>
+      <w:lvlJc w:val="left"/>
+      <w:pPr>
+        <w:ind w:left="5040" w:hanging="360"/>
+      </w:pPr>
+      <w:rPr>
+        <w:rFonts w:ascii="Symbol" w:hAnsi="Symbol" w:hint="default"/>
+      </w:rPr>
+    </w:lvl>
+    <w:lvl w:ilvl="7" w:tplc="10090003" w:tentative="1">
+      <w:start w:val="1"/>
+      <w:numFmt w:val="bullet"/>
+      <w:lvlText w:val="o"/>
+      <w:lvlJc w:val="left"/>
+      <w:pPr>
+        <w:ind w:left="5760" w:hanging="360"/>
+      </w:pPr>
+      <w:rPr>
+        <w:rFonts w:ascii="Courier New" w:hAnsi="Courier New" w:cs="Courier New" w:hint="default"/>
+      </w:rPr>
+    </w:lvl>
+    <w:lvl w:ilvl="8" w:tplc="10090005" w:tentative="1">
+      <w:start w:val="1"/>
+      <w:numFmt w:val="bullet"/>
+      <w:lvlText w:val=""/>
+      <w:lvlJc w:val="left"/>
+      <w:pPr>
+        <w:ind w:left="6480" w:hanging="360"/>
+      </w:pPr>
+      <w:rPr>
+        <w:rFonts w:ascii="Wingdings" w:hAnsi="Wingdings" w:hint="default"/>
+      </w:rPr>
+    </w:lvl>
+  </w:abstractNum>
+  <w:abstractNum w:abstractNumId="1" w15:restartNumberingAfterBreak="0">
     <w:nsid w:val="3E712801"/>
     <w:multiLevelType w:val="hybridMultilevel"/>
     <w:tmpl w:val="E68407F0"/>
@@ -268,13 +498,16 @@
     </w:lvl>
   </w:abstractNum>
   <w:num w:numId="1">
+    <w:abstractNumId w:val="1"/>
+  </w:num>
+  <w:num w:numId="2">
     <w:abstractNumId w:val="0"/>
   </w:num>
 </w:numbering>
 </file>
 
 <file path=word/styles.xml><?xml version="1.0" encoding="utf-8"?>
-<w:styles xmlns:mc="http://schemas.openxmlformats.org/markup-compatibility/2006" xmlns:r="http://schemas.openxmlformats.org/officeDocument/2006/relationships" xmlns:w="http://schemas.openxmlformats.org/wordprocessingml/2006/main" xmlns:w14="http://schemas.microsoft.com/office/word/2010/wordml" xmlns:w15="http://schemas.microsoft.com/office/word/2012/wordml" xmlns:w16cex="http://schemas.microsoft.com/office/word/2018/wordml/cex" xmlns:w16cid="http://schemas.microsoft.com/office/word/2016/wordml/cid" xmlns:w16="http://schemas.microsoft.com/office/word/2018/wordml" xmlns:w16se="http://schemas.microsoft.com/office/word/2015/wordml/symex" mc:Ignorable="w14 w15 w16se w16cid w16 w16cex">
+<w:styles xmlns:mc="http://schemas.openxmlformats.org/markup-compatibility/2006" xmlns:r="http://schemas.openxmlformats.org/officeDocument/2006/relationships" xmlns:w="http://schemas.openxmlformats.org/wordprocessingml/2006/main" xmlns:w14="http://schemas.microsoft.com/office/word/2010/wordml" xmlns:w15="http://schemas.microsoft.com/office/word/2012/wordml" xmlns:w16cid="http://schemas.microsoft.com/office/word/2016/wordml/cid" xmlns:w16se="http://schemas.microsoft.com/office/word/2015/wordml/symex" mc:Ignorable="w14 w15 w16se w16cid">
   <w:docDefaults>
     <w:rPrDefault>
       <w:rPr>

</xml_diff>

<commit_message>
Added other file dependencies
</commit_message>
<xml_diff>
--- a/Project_Documentation.docx
+++ b/Project_Documentation.docx
@@ -99,7 +99,15 @@
         </w:numPr>
       </w:pPr>
       <w:r>
-        <w:t>Check google services json file to make sure app is connected with firebase</w:t>
+        <w:t xml:space="preserve">Check google services json file to make sure app </w:t>
+      </w:r>
+      <w:proofErr w:type="gramStart"/>
+      <w:r>
+        <w:t>is connected with</w:t>
+      </w:r>
+      <w:proofErr w:type="gramEnd"/>
+      <w:r>
+        <w:t xml:space="preserve"> firebase</w:t>
       </w:r>
     </w:p>
     <w:p>
@@ -256,9 +264,582 @@
       <w:r>
         <w:t>After Logging out, go to main activity</w:t>
       </w:r>
-      <w:bookmarkStart w:id="0" w:name="_GoBack"/>
-      <w:bookmarkEnd w:id="0"/>
-    </w:p>
+    </w:p>
+    <w:p/>
+    <w:p>
+      <w:r>
+        <w:t xml:space="preserve">Stage Three – </w:t>
+      </w:r>
+      <w:r>
+        <w:t>07</w:t>
+      </w:r>
+      <w:r>
+        <w:rPr>
+          <w:vertAlign w:val="superscript"/>
+        </w:rPr>
+        <w:t>th</w:t>
+      </w:r>
+      <w:r>
+        <w:t xml:space="preserve"> April 2020</w:t>
+      </w:r>
+    </w:p>
+    <w:p>
+      <w:pPr>
+        <w:pStyle w:val="ListParagraph"/>
+        <w:numPr>
+          <w:ilvl w:val="0"/>
+          <w:numId w:val="3"/>
+        </w:numPr>
+      </w:pPr>
+      <w:r>
+        <w:t xml:space="preserve">Add recover password option in </w:t>
+      </w:r>
+      <w:proofErr w:type="spellStart"/>
+      <w:r>
+        <w:t>LoginActivity</w:t>
+      </w:r>
+      <w:proofErr w:type="spellEnd"/>
+    </w:p>
+    <w:p>
+      <w:pPr>
+        <w:pStyle w:val="ListParagraph"/>
+        <w:numPr>
+          <w:ilvl w:val="0"/>
+          <w:numId w:val="3"/>
+        </w:numPr>
+      </w:pPr>
+      <w:r>
+        <w:t>Clicking Forgot password will show a dialog containing</w:t>
+      </w:r>
+    </w:p>
+    <w:p>
+      <w:pPr>
+        <w:pStyle w:val="ListParagraph"/>
+        <w:numPr>
+          <w:ilvl w:val="1"/>
+          <w:numId w:val="3"/>
+        </w:numPr>
+      </w:pPr>
+      <w:proofErr w:type="spellStart"/>
+      <w:r>
+        <w:t>TextView</w:t>
+      </w:r>
+      <w:proofErr w:type="spellEnd"/>
+      <w:r>
+        <w:t xml:space="preserve"> as a label</w:t>
+      </w:r>
+    </w:p>
+    <w:p>
+      <w:pPr>
+        <w:pStyle w:val="ListParagraph"/>
+        <w:numPr>
+          <w:ilvl w:val="1"/>
+          <w:numId w:val="3"/>
+        </w:numPr>
+      </w:pPr>
+      <w:proofErr w:type="spellStart"/>
+      <w:proofErr w:type="gramStart"/>
+      <w:r>
+        <w:t>EditText</w:t>
+      </w:r>
+      <w:proofErr w:type="spellEnd"/>
+      <w:r>
+        <w:t xml:space="preserve">  as</w:t>
+      </w:r>
+      <w:proofErr w:type="gramEnd"/>
+      <w:r>
+        <w:t xml:space="preserve"> input Email</w:t>
+      </w:r>
+    </w:p>
+    <w:p>
+      <w:pPr>
+        <w:pStyle w:val="ListParagraph"/>
+        <w:numPr>
+          <w:ilvl w:val="1"/>
+          <w:numId w:val="3"/>
+        </w:numPr>
+      </w:pPr>
+      <w:r>
+        <w:t>Button (will send recover password instruction to user’s email</w:t>
+      </w:r>
+    </w:p>
+    <w:p>
+      <w:pPr>
+        <w:pStyle w:val="ListParagraph"/>
+        <w:numPr>
+          <w:ilvl w:val="0"/>
+          <w:numId w:val="3"/>
+        </w:numPr>
+      </w:pPr>
+      <w:r>
+        <w:t>Some Improvements</w:t>
+      </w:r>
+    </w:p>
+    <w:p/>
+    <w:p>
+      <w:r>
+        <w:t>Stage Four – 08</w:t>
+      </w:r>
+      <w:r>
+        <w:rPr>
+          <w:vertAlign w:val="superscript"/>
+        </w:rPr>
+        <w:t>th</w:t>
+      </w:r>
+      <w:r>
+        <w:t xml:space="preserve"> April 2020</w:t>
+      </w:r>
+    </w:p>
+    <w:p>
+      <w:pPr>
+        <w:pStyle w:val="ListParagraph"/>
+        <w:numPr>
+          <w:ilvl w:val="0"/>
+          <w:numId w:val="4"/>
+        </w:numPr>
+      </w:pPr>
+      <w:r>
+        <w:t>Add Google Sign in Feature</w:t>
+      </w:r>
+    </w:p>
+    <w:p>
+      <w:pPr>
+        <w:pStyle w:val="ListParagraph"/>
+        <w:numPr>
+          <w:ilvl w:val="1"/>
+          <w:numId w:val="4"/>
+        </w:numPr>
+      </w:pPr>
+      <w:r>
+        <w:t>Requirements:</w:t>
+      </w:r>
+    </w:p>
+    <w:p>
+      <w:pPr>
+        <w:pStyle w:val="ListParagraph"/>
+        <w:numPr>
+          <w:ilvl w:val="2"/>
+          <w:numId w:val="4"/>
+        </w:numPr>
+      </w:pPr>
+      <w:r>
+        <w:t>Enable Google Sign in from Firebase Authentication</w:t>
+      </w:r>
+    </w:p>
+    <w:p>
+      <w:pPr>
+        <w:pStyle w:val="ListParagraph"/>
+        <w:numPr>
+          <w:ilvl w:val="2"/>
+          <w:numId w:val="4"/>
+        </w:numPr>
+      </w:pPr>
+      <w:r>
+        <w:t>Add Project Support Email</w:t>
+      </w:r>
+    </w:p>
+    <w:p>
+      <w:pPr>
+        <w:pStyle w:val="ListParagraph"/>
+        <w:numPr>
+          <w:ilvl w:val="2"/>
+          <w:numId w:val="4"/>
+        </w:numPr>
+      </w:pPr>
+      <w:r>
+        <w:t>Add SHA1 – Certificate</w:t>
+      </w:r>
+    </w:p>
+    <w:p>
+      <w:pPr>
+        <w:pStyle w:val="ListParagraph"/>
+        <w:numPr>
+          <w:ilvl w:val="2"/>
+          <w:numId w:val="4"/>
+        </w:numPr>
+      </w:pPr>
+      <w:r>
+        <w:t xml:space="preserve">Add Google </w:t>
+      </w:r>
+      <w:proofErr w:type="spellStart"/>
+      <w:r>
+        <w:t>Signin</w:t>
+      </w:r>
+      <w:proofErr w:type="spellEnd"/>
+      <w:r>
+        <w:t xml:space="preserve"> library</w:t>
+      </w:r>
+    </w:p>
+    <w:p/>
+    <w:p/>
+    <w:p>
+      <w:r>
+        <w:lastRenderedPageBreak/>
+        <w:t>Stage Five – 08</w:t>
+      </w:r>
+      <w:r>
+        <w:rPr>
+          <w:vertAlign w:val="superscript"/>
+        </w:rPr>
+        <w:t>th</w:t>
+      </w:r>
+      <w:r>
+        <w:t xml:space="preserve"> April 2020</w:t>
+      </w:r>
+    </w:p>
+    <w:p>
+      <w:pPr>
+        <w:pStyle w:val="ListParagraph"/>
+        <w:numPr>
+          <w:ilvl w:val="0"/>
+          <w:numId w:val="4"/>
+        </w:numPr>
+      </w:pPr>
+      <w:r>
+        <w:t>Save Registered user’s information (name, email, phone, image)</w:t>
+      </w:r>
+    </w:p>
+    <w:p>
+      <w:pPr>
+        <w:pStyle w:val="ListParagraph"/>
+        <w:numPr>
+          <w:ilvl w:val="1"/>
+          <w:numId w:val="4"/>
+        </w:numPr>
+      </w:pPr>
+      <w:r>
+        <w:t xml:space="preserve">In firebase </w:t>
+      </w:r>
+      <w:proofErr w:type="spellStart"/>
+      <w:r>
+        <w:t>realtime</w:t>
+      </w:r>
+      <w:proofErr w:type="spellEnd"/>
+      <w:r>
+        <w:t xml:space="preserve"> database</w:t>
+      </w:r>
+    </w:p>
+    <w:p>
+      <w:pPr>
+        <w:pStyle w:val="ListParagraph"/>
+        <w:numPr>
+          <w:ilvl w:val="2"/>
+          <w:numId w:val="4"/>
+        </w:numPr>
+      </w:pPr>
+      <w:r>
+        <w:t>Requirements</w:t>
+      </w:r>
+    </w:p>
+    <w:p>
+      <w:pPr>
+        <w:pStyle w:val="ListParagraph"/>
+        <w:numPr>
+          <w:ilvl w:val="3"/>
+          <w:numId w:val="4"/>
+        </w:numPr>
+      </w:pPr>
+      <w:r>
+        <w:t xml:space="preserve">Add firebase </w:t>
+      </w:r>
+      <w:proofErr w:type="spellStart"/>
+      <w:r>
+        <w:t>realtime</w:t>
+      </w:r>
+      <w:proofErr w:type="spellEnd"/>
+      <w:r>
+        <w:t xml:space="preserve"> database</w:t>
+      </w:r>
+    </w:p>
+    <w:p>
+      <w:pPr>
+        <w:pStyle w:val="ListParagraph"/>
+        <w:numPr>
+          <w:ilvl w:val="3"/>
+          <w:numId w:val="4"/>
+        </w:numPr>
+      </w:pPr>
+      <w:r>
+        <w:t xml:space="preserve">Change firebase </w:t>
+      </w:r>
+      <w:proofErr w:type="spellStart"/>
+      <w:r>
+        <w:t>realtime</w:t>
+      </w:r>
+      <w:proofErr w:type="spellEnd"/>
+      <w:r>
+        <w:t xml:space="preserve"> rules</w:t>
+      </w:r>
+    </w:p>
+    <w:p>
+      <w:pPr>
+        <w:pStyle w:val="ListParagraph"/>
+        <w:numPr>
+          <w:ilvl w:val="0"/>
+          <w:numId w:val="4"/>
+        </w:numPr>
+      </w:pPr>
+      <w:r>
+        <w:t>Add Bottom Navigation in Profile Activity having three menus</w:t>
+      </w:r>
+    </w:p>
+    <w:p>
+      <w:pPr>
+        <w:pStyle w:val="ListParagraph"/>
+        <w:numPr>
+          <w:ilvl w:val="1"/>
+          <w:numId w:val="4"/>
+        </w:numPr>
+      </w:pPr>
+      <w:r>
+        <w:t>Home</w:t>
+      </w:r>
+    </w:p>
+    <w:p>
+      <w:pPr>
+        <w:pStyle w:val="ListParagraph"/>
+        <w:numPr>
+          <w:ilvl w:val="1"/>
+          <w:numId w:val="4"/>
+        </w:numPr>
+      </w:pPr>
+      <w:r>
+        <w:t>Profile</w:t>
+      </w:r>
+    </w:p>
+    <w:p>
+      <w:pPr>
+        <w:pStyle w:val="ListParagraph"/>
+        <w:numPr>
+          <w:ilvl w:val="1"/>
+          <w:numId w:val="4"/>
+        </w:numPr>
+      </w:pPr>
+      <w:r>
+        <w:t>All Users</w:t>
+      </w:r>
+    </w:p>
+    <w:p/>
+    <w:p>
+      <w:r>
+        <w:t>Stage Six – 08</w:t>
+      </w:r>
+      <w:r>
+        <w:rPr>
+          <w:vertAlign w:val="superscript"/>
+        </w:rPr>
+        <w:t>th</w:t>
+      </w:r>
+      <w:r>
+        <w:t xml:space="preserve"> April 2020</w:t>
+      </w:r>
+    </w:p>
+    <w:p>
+      <w:pPr>
+        <w:pStyle w:val="ListParagraph"/>
+        <w:numPr>
+          <w:ilvl w:val="0"/>
+          <w:numId w:val="5"/>
+        </w:numPr>
+      </w:pPr>
+      <w:r>
+        <w:t>Design User profile</w:t>
+      </w:r>
+    </w:p>
+    <w:p>
+      <w:pPr>
+        <w:pStyle w:val="ListParagraph"/>
+        <w:numPr>
+          <w:ilvl w:val="0"/>
+          <w:numId w:val="5"/>
+        </w:numPr>
+      </w:pPr>
+      <w:r>
+        <w:t>Get User information from firebase</w:t>
+      </w:r>
+    </w:p>
+    <w:p>
+      <w:pPr>
+        <w:pStyle w:val="ListParagraph"/>
+        <w:numPr>
+          <w:ilvl w:val="0"/>
+          <w:numId w:val="5"/>
+        </w:numPr>
+      </w:pPr>
+      <w:r>
+        <w:t>Show user information</w:t>
+      </w:r>
+    </w:p>
+    <w:p/>
+    <w:p>
+      <w:r>
+        <w:t>Stage Seven – 09</w:t>
+      </w:r>
+      <w:r>
+        <w:rPr>
+          <w:vertAlign w:val="superscript"/>
+        </w:rPr>
+        <w:t>th</w:t>
+      </w:r>
+      <w:r>
+        <w:t xml:space="preserve"> April 2020</w:t>
+      </w:r>
+    </w:p>
+    <w:p>
+      <w:pPr>
+        <w:pStyle w:val="ListParagraph"/>
+        <w:numPr>
+          <w:ilvl w:val="0"/>
+          <w:numId w:val="6"/>
+        </w:numPr>
+      </w:pPr>
+      <w:r>
+        <w:t>Edit Profile</w:t>
+      </w:r>
+    </w:p>
+    <w:p>
+      <w:pPr>
+        <w:pStyle w:val="ListParagraph"/>
+        <w:numPr>
+          <w:ilvl w:val="1"/>
+          <w:numId w:val="6"/>
+        </w:numPr>
+      </w:pPr>
+      <w:r>
+        <w:t>Name</w:t>
+      </w:r>
+    </w:p>
+    <w:p>
+      <w:pPr>
+        <w:pStyle w:val="ListParagraph"/>
+        <w:numPr>
+          <w:ilvl w:val="1"/>
+          <w:numId w:val="6"/>
+        </w:numPr>
+      </w:pPr>
+      <w:r>
+        <w:t>Phone</w:t>
+      </w:r>
+    </w:p>
+    <w:p>
+      <w:pPr>
+        <w:pStyle w:val="ListParagraph"/>
+        <w:numPr>
+          <w:ilvl w:val="1"/>
+          <w:numId w:val="6"/>
+        </w:numPr>
+      </w:pPr>
+      <w:r>
+        <w:t>Profile Picture</w:t>
+      </w:r>
+    </w:p>
+    <w:p>
+      <w:pPr>
+        <w:pStyle w:val="ListParagraph"/>
+        <w:numPr>
+          <w:ilvl w:val="1"/>
+          <w:numId w:val="6"/>
+        </w:numPr>
+      </w:pPr>
+      <w:r>
+        <w:t>Cover Photo</w:t>
+      </w:r>
+    </w:p>
+    <w:p>
+      <w:pPr>
+        <w:pStyle w:val="ListParagraph"/>
+        <w:numPr>
+          <w:ilvl w:val="2"/>
+          <w:numId w:val="6"/>
+        </w:numPr>
+      </w:pPr>
+      <w:r>
+        <w:t>Requirements</w:t>
+      </w:r>
+    </w:p>
+    <w:p>
+      <w:pPr>
+        <w:pStyle w:val="ListParagraph"/>
+        <w:numPr>
+          <w:ilvl w:val="3"/>
+          <w:numId w:val="6"/>
+        </w:numPr>
+      </w:pPr>
+      <w:r>
+        <w:t>Camera and Storage permissions (to pick image from camera or gallery)</w:t>
+      </w:r>
+    </w:p>
+    <w:p>
+      <w:pPr>
+        <w:pStyle w:val="ListParagraph"/>
+        <w:numPr>
+          <w:ilvl w:val="3"/>
+          <w:numId w:val="6"/>
+        </w:numPr>
+      </w:pPr>
+      <w:r>
+        <w:t>Firebase Storage libraries (To upload and receive profile/cover Photo)</w:t>
+      </w:r>
+    </w:p>
+    <w:p>
+      <w:pPr>
+        <w:pStyle w:val="ListParagraph"/>
+        <w:numPr>
+          <w:ilvl w:val="2"/>
+          <w:numId w:val="6"/>
+        </w:numPr>
+      </w:pPr>
+      <w:r>
+        <w:t>UI Updates</w:t>
+      </w:r>
+    </w:p>
+    <w:p>
+      <w:pPr>
+        <w:pStyle w:val="ListParagraph"/>
+        <w:numPr>
+          <w:ilvl w:val="3"/>
+          <w:numId w:val="6"/>
+        </w:numPr>
+      </w:pPr>
+      <w:r>
+        <w:t xml:space="preserve">Add </w:t>
+      </w:r>
+      <w:proofErr w:type="spellStart"/>
+      <w:r>
+        <w:t>ImageView</w:t>
+      </w:r>
+      <w:proofErr w:type="spellEnd"/>
+      <w:r>
+        <w:t xml:space="preserve"> (for cover photo)</w:t>
+      </w:r>
+    </w:p>
+    <w:p>
+      <w:pPr>
+        <w:pStyle w:val="ListParagraph"/>
+        <w:numPr>
+          <w:ilvl w:val="3"/>
+          <w:numId w:val="6"/>
+        </w:numPr>
+      </w:pPr>
+      <w:r>
+        <w:t xml:space="preserve">Add Floating Action Button to show dialog containing options to edit profile </w:t>
+      </w:r>
+    </w:p>
+    <w:p>
+      <w:pPr>
+        <w:pStyle w:val="ListParagraph"/>
+        <w:numPr>
+          <w:ilvl w:val="3"/>
+          <w:numId w:val="6"/>
+        </w:numPr>
+      </w:pPr>
+      <w:r>
+        <w:t>Add Default image for profile pictures</w:t>
+      </w:r>
+    </w:p>
+    <w:p/>
+    <w:p/>
+    <w:p/>
     <w:sectPr>
       <w:pgSz w:w="12240" w:h="15840"/>
       <w:pgMar w:top="1440" w:right="1440" w:bottom="1440" w:left="1440" w:header="708" w:footer="708" w:gutter="0"/>
@@ -385,6 +966,345 @@
     </w:lvl>
   </w:abstractNum>
   <w:abstractNum w:abstractNumId="1" w15:restartNumberingAfterBreak="0">
+    <w:nsid w:val="15836E5B"/>
+    <w:multiLevelType w:val="hybridMultilevel"/>
+    <w:tmpl w:val="18DAAD2A"/>
+    <w:lvl w:ilvl="0" w:tplc="10090001">
+      <w:start w:val="1"/>
+      <w:numFmt w:val="bullet"/>
+      <w:lvlText w:val=""/>
+      <w:lvlJc w:val="left"/>
+      <w:pPr>
+        <w:ind w:left="720" w:hanging="360"/>
+      </w:pPr>
+      <w:rPr>
+        <w:rFonts w:ascii="Symbol" w:hAnsi="Symbol" w:cs="Symbol" w:hint="default"/>
+      </w:rPr>
+    </w:lvl>
+    <w:lvl w:ilvl="1" w:tplc="10090003">
+      <w:start w:val="1"/>
+      <w:numFmt w:val="bullet"/>
+      <w:lvlText w:val="o"/>
+      <w:lvlJc w:val="left"/>
+      <w:pPr>
+        <w:ind w:left="1440" w:hanging="360"/>
+      </w:pPr>
+      <w:rPr>
+        <w:rFonts w:ascii="Courier New" w:hAnsi="Courier New" w:cs="Courier New" w:hint="default"/>
+      </w:rPr>
+    </w:lvl>
+    <w:lvl w:ilvl="2" w:tplc="10090005">
+      <w:start w:val="1"/>
+      <w:numFmt w:val="bullet"/>
+      <w:lvlText w:val=""/>
+      <w:lvlJc w:val="left"/>
+      <w:pPr>
+        <w:ind w:left="2160" w:hanging="360"/>
+      </w:pPr>
+      <w:rPr>
+        <w:rFonts w:ascii="Wingdings" w:hAnsi="Wingdings" w:cs="Wingdings" w:hint="default"/>
+      </w:rPr>
+    </w:lvl>
+    <w:lvl w:ilvl="3" w:tplc="10090001">
+      <w:start w:val="1"/>
+      <w:numFmt w:val="bullet"/>
+      <w:lvlText w:val=""/>
+      <w:lvlJc w:val="left"/>
+      <w:pPr>
+        <w:ind w:left="2880" w:hanging="360"/>
+      </w:pPr>
+      <w:rPr>
+        <w:rFonts w:ascii="Symbol" w:hAnsi="Symbol" w:cs="Symbol" w:hint="default"/>
+      </w:rPr>
+    </w:lvl>
+    <w:lvl w:ilvl="4" w:tplc="10090003" w:tentative="1">
+      <w:start w:val="1"/>
+      <w:numFmt w:val="bullet"/>
+      <w:lvlText w:val="o"/>
+      <w:lvlJc w:val="left"/>
+      <w:pPr>
+        <w:ind w:left="3600" w:hanging="360"/>
+      </w:pPr>
+      <w:rPr>
+        <w:rFonts w:ascii="Courier New" w:hAnsi="Courier New" w:cs="Courier New" w:hint="default"/>
+      </w:rPr>
+    </w:lvl>
+    <w:lvl w:ilvl="5" w:tplc="10090005" w:tentative="1">
+      <w:start w:val="1"/>
+      <w:numFmt w:val="bullet"/>
+      <w:lvlText w:val=""/>
+      <w:lvlJc w:val="left"/>
+      <w:pPr>
+        <w:ind w:left="4320" w:hanging="360"/>
+      </w:pPr>
+      <w:rPr>
+        <w:rFonts w:ascii="Wingdings" w:hAnsi="Wingdings" w:cs="Wingdings" w:hint="default"/>
+      </w:rPr>
+    </w:lvl>
+    <w:lvl w:ilvl="6" w:tplc="10090001" w:tentative="1">
+      <w:start w:val="1"/>
+      <w:numFmt w:val="bullet"/>
+      <w:lvlText w:val=""/>
+      <w:lvlJc w:val="left"/>
+      <w:pPr>
+        <w:ind w:left="5040" w:hanging="360"/>
+      </w:pPr>
+      <w:rPr>
+        <w:rFonts w:ascii="Symbol" w:hAnsi="Symbol" w:cs="Symbol" w:hint="default"/>
+      </w:rPr>
+    </w:lvl>
+    <w:lvl w:ilvl="7" w:tplc="10090003" w:tentative="1">
+      <w:start w:val="1"/>
+      <w:numFmt w:val="bullet"/>
+      <w:lvlText w:val="o"/>
+      <w:lvlJc w:val="left"/>
+      <w:pPr>
+        <w:ind w:left="5760" w:hanging="360"/>
+      </w:pPr>
+      <w:rPr>
+        <w:rFonts w:ascii="Courier New" w:hAnsi="Courier New" w:cs="Courier New" w:hint="default"/>
+      </w:rPr>
+    </w:lvl>
+    <w:lvl w:ilvl="8" w:tplc="10090005" w:tentative="1">
+      <w:start w:val="1"/>
+      <w:numFmt w:val="bullet"/>
+      <w:lvlText w:val=""/>
+      <w:lvlJc w:val="left"/>
+      <w:pPr>
+        <w:ind w:left="6480" w:hanging="360"/>
+      </w:pPr>
+      <w:rPr>
+        <w:rFonts w:ascii="Wingdings" w:hAnsi="Wingdings" w:cs="Wingdings" w:hint="default"/>
+      </w:rPr>
+    </w:lvl>
+  </w:abstractNum>
+  <w:abstractNum w:abstractNumId="2" w15:restartNumberingAfterBreak="0">
+    <w:nsid w:val="20A93B6E"/>
+    <w:multiLevelType w:val="hybridMultilevel"/>
+    <w:tmpl w:val="61B03C6C"/>
+    <w:lvl w:ilvl="0" w:tplc="10090001">
+      <w:start w:val="1"/>
+      <w:numFmt w:val="bullet"/>
+      <w:lvlText w:val=""/>
+      <w:lvlJc w:val="left"/>
+      <w:pPr>
+        <w:ind w:left="720" w:hanging="360"/>
+      </w:pPr>
+      <w:rPr>
+        <w:rFonts w:ascii="Symbol" w:hAnsi="Symbol" w:cs="Symbol" w:hint="default"/>
+      </w:rPr>
+    </w:lvl>
+    <w:lvl w:ilvl="1" w:tplc="10090003">
+      <w:start w:val="1"/>
+      <w:numFmt w:val="bullet"/>
+      <w:lvlText w:val="o"/>
+      <w:lvlJc w:val="left"/>
+      <w:pPr>
+        <w:ind w:left="1440" w:hanging="360"/>
+      </w:pPr>
+      <w:rPr>
+        <w:rFonts w:ascii="Courier New" w:hAnsi="Courier New" w:cs="Courier New" w:hint="default"/>
+      </w:rPr>
+    </w:lvl>
+    <w:lvl w:ilvl="2" w:tplc="10090005" w:tentative="1">
+      <w:start w:val="1"/>
+      <w:numFmt w:val="bullet"/>
+      <w:lvlText w:val=""/>
+      <w:lvlJc w:val="left"/>
+      <w:pPr>
+        <w:ind w:left="2160" w:hanging="360"/>
+      </w:pPr>
+      <w:rPr>
+        <w:rFonts w:ascii="Wingdings" w:hAnsi="Wingdings" w:cs="Wingdings" w:hint="default"/>
+      </w:rPr>
+    </w:lvl>
+    <w:lvl w:ilvl="3" w:tplc="10090001" w:tentative="1">
+      <w:start w:val="1"/>
+      <w:numFmt w:val="bullet"/>
+      <w:lvlText w:val=""/>
+      <w:lvlJc w:val="left"/>
+      <w:pPr>
+        <w:ind w:left="2880" w:hanging="360"/>
+      </w:pPr>
+      <w:rPr>
+        <w:rFonts w:ascii="Symbol" w:hAnsi="Symbol" w:cs="Symbol" w:hint="default"/>
+      </w:rPr>
+    </w:lvl>
+    <w:lvl w:ilvl="4" w:tplc="10090003" w:tentative="1">
+      <w:start w:val="1"/>
+      <w:numFmt w:val="bullet"/>
+      <w:lvlText w:val="o"/>
+      <w:lvlJc w:val="left"/>
+      <w:pPr>
+        <w:ind w:left="3600" w:hanging="360"/>
+      </w:pPr>
+      <w:rPr>
+        <w:rFonts w:ascii="Courier New" w:hAnsi="Courier New" w:cs="Courier New" w:hint="default"/>
+      </w:rPr>
+    </w:lvl>
+    <w:lvl w:ilvl="5" w:tplc="10090005" w:tentative="1">
+      <w:start w:val="1"/>
+      <w:numFmt w:val="bullet"/>
+      <w:lvlText w:val=""/>
+      <w:lvlJc w:val="left"/>
+      <w:pPr>
+        <w:ind w:left="4320" w:hanging="360"/>
+      </w:pPr>
+      <w:rPr>
+        <w:rFonts w:ascii="Wingdings" w:hAnsi="Wingdings" w:cs="Wingdings" w:hint="default"/>
+      </w:rPr>
+    </w:lvl>
+    <w:lvl w:ilvl="6" w:tplc="10090001" w:tentative="1">
+      <w:start w:val="1"/>
+      <w:numFmt w:val="bullet"/>
+      <w:lvlText w:val=""/>
+      <w:lvlJc w:val="left"/>
+      <w:pPr>
+        <w:ind w:left="5040" w:hanging="360"/>
+      </w:pPr>
+      <w:rPr>
+        <w:rFonts w:ascii="Symbol" w:hAnsi="Symbol" w:cs="Symbol" w:hint="default"/>
+      </w:rPr>
+    </w:lvl>
+    <w:lvl w:ilvl="7" w:tplc="10090003" w:tentative="1">
+      <w:start w:val="1"/>
+      <w:numFmt w:val="bullet"/>
+      <w:lvlText w:val="o"/>
+      <w:lvlJc w:val="left"/>
+      <w:pPr>
+        <w:ind w:left="5760" w:hanging="360"/>
+      </w:pPr>
+      <w:rPr>
+        <w:rFonts w:ascii="Courier New" w:hAnsi="Courier New" w:cs="Courier New" w:hint="default"/>
+      </w:rPr>
+    </w:lvl>
+    <w:lvl w:ilvl="8" w:tplc="10090005" w:tentative="1">
+      <w:start w:val="1"/>
+      <w:numFmt w:val="bullet"/>
+      <w:lvlText w:val=""/>
+      <w:lvlJc w:val="left"/>
+      <w:pPr>
+        <w:ind w:left="6480" w:hanging="360"/>
+      </w:pPr>
+      <w:rPr>
+        <w:rFonts w:ascii="Wingdings" w:hAnsi="Wingdings" w:cs="Wingdings" w:hint="default"/>
+      </w:rPr>
+    </w:lvl>
+  </w:abstractNum>
+  <w:abstractNum w:abstractNumId="3" w15:restartNumberingAfterBreak="0">
+    <w:nsid w:val="22E907F2"/>
+    <w:multiLevelType w:val="hybridMultilevel"/>
+    <w:tmpl w:val="F59E66DA"/>
+    <w:lvl w:ilvl="0" w:tplc="10090001">
+      <w:start w:val="1"/>
+      <w:numFmt w:val="bullet"/>
+      <w:lvlText w:val=""/>
+      <w:lvlJc w:val="left"/>
+      <w:pPr>
+        <w:ind w:left="720" w:hanging="360"/>
+      </w:pPr>
+      <w:rPr>
+        <w:rFonts w:ascii="Symbol" w:hAnsi="Symbol" w:cs="Symbol" w:hint="default"/>
+      </w:rPr>
+    </w:lvl>
+    <w:lvl w:ilvl="1" w:tplc="10090003" w:tentative="1">
+      <w:start w:val="1"/>
+      <w:numFmt w:val="bullet"/>
+      <w:lvlText w:val="o"/>
+      <w:lvlJc w:val="left"/>
+      <w:pPr>
+        <w:ind w:left="1440" w:hanging="360"/>
+      </w:pPr>
+      <w:rPr>
+        <w:rFonts w:ascii="Courier New" w:hAnsi="Courier New" w:cs="Courier New" w:hint="default"/>
+      </w:rPr>
+    </w:lvl>
+    <w:lvl w:ilvl="2" w:tplc="10090005" w:tentative="1">
+      <w:start w:val="1"/>
+      <w:numFmt w:val="bullet"/>
+      <w:lvlText w:val=""/>
+      <w:lvlJc w:val="left"/>
+      <w:pPr>
+        <w:ind w:left="2160" w:hanging="360"/>
+      </w:pPr>
+      <w:rPr>
+        <w:rFonts w:ascii="Wingdings" w:hAnsi="Wingdings" w:cs="Wingdings" w:hint="default"/>
+      </w:rPr>
+    </w:lvl>
+    <w:lvl w:ilvl="3" w:tplc="10090001" w:tentative="1">
+      <w:start w:val="1"/>
+      <w:numFmt w:val="bullet"/>
+      <w:lvlText w:val=""/>
+      <w:lvlJc w:val="left"/>
+      <w:pPr>
+        <w:ind w:left="2880" w:hanging="360"/>
+      </w:pPr>
+      <w:rPr>
+        <w:rFonts w:ascii="Symbol" w:hAnsi="Symbol" w:cs="Symbol" w:hint="default"/>
+      </w:rPr>
+    </w:lvl>
+    <w:lvl w:ilvl="4" w:tplc="10090003" w:tentative="1">
+      <w:start w:val="1"/>
+      <w:numFmt w:val="bullet"/>
+      <w:lvlText w:val="o"/>
+      <w:lvlJc w:val="left"/>
+      <w:pPr>
+        <w:ind w:left="3600" w:hanging="360"/>
+      </w:pPr>
+      <w:rPr>
+        <w:rFonts w:ascii="Courier New" w:hAnsi="Courier New" w:cs="Courier New" w:hint="default"/>
+      </w:rPr>
+    </w:lvl>
+    <w:lvl w:ilvl="5" w:tplc="10090005" w:tentative="1">
+      <w:start w:val="1"/>
+      <w:numFmt w:val="bullet"/>
+      <w:lvlText w:val=""/>
+      <w:lvlJc w:val="left"/>
+      <w:pPr>
+        <w:ind w:left="4320" w:hanging="360"/>
+      </w:pPr>
+      <w:rPr>
+        <w:rFonts w:ascii="Wingdings" w:hAnsi="Wingdings" w:cs="Wingdings" w:hint="default"/>
+      </w:rPr>
+    </w:lvl>
+    <w:lvl w:ilvl="6" w:tplc="10090001" w:tentative="1">
+      <w:start w:val="1"/>
+      <w:numFmt w:val="bullet"/>
+      <w:lvlText w:val=""/>
+      <w:lvlJc w:val="left"/>
+      <w:pPr>
+        <w:ind w:left="5040" w:hanging="360"/>
+      </w:pPr>
+      <w:rPr>
+        <w:rFonts w:ascii="Symbol" w:hAnsi="Symbol" w:cs="Symbol" w:hint="default"/>
+      </w:rPr>
+    </w:lvl>
+    <w:lvl w:ilvl="7" w:tplc="10090003" w:tentative="1">
+      <w:start w:val="1"/>
+      <w:numFmt w:val="bullet"/>
+      <w:lvlText w:val="o"/>
+      <w:lvlJc w:val="left"/>
+      <w:pPr>
+        <w:ind w:left="5760" w:hanging="360"/>
+      </w:pPr>
+      <w:rPr>
+        <w:rFonts w:ascii="Courier New" w:hAnsi="Courier New" w:cs="Courier New" w:hint="default"/>
+      </w:rPr>
+    </w:lvl>
+    <w:lvl w:ilvl="8" w:tplc="10090005" w:tentative="1">
+      <w:start w:val="1"/>
+      <w:numFmt w:val="bullet"/>
+      <w:lvlText w:val=""/>
+      <w:lvlJc w:val="left"/>
+      <w:pPr>
+        <w:ind w:left="6480" w:hanging="360"/>
+      </w:pPr>
+      <w:rPr>
+        <w:rFonts w:ascii="Wingdings" w:hAnsi="Wingdings" w:cs="Wingdings" w:hint="default"/>
+      </w:rPr>
+    </w:lvl>
+  </w:abstractNum>
+  <w:abstractNum w:abstractNumId="4" w15:restartNumberingAfterBreak="0">
     <w:nsid w:val="3E712801"/>
     <w:multiLevelType w:val="hybridMultilevel"/>
     <w:tmpl w:val="E68407F0"/>
@@ -497,11 +1417,136 @@
       </w:rPr>
     </w:lvl>
   </w:abstractNum>
+  <w:abstractNum w:abstractNumId="5" w15:restartNumberingAfterBreak="0">
+    <w:nsid w:val="538549C4"/>
+    <w:multiLevelType w:val="hybridMultilevel"/>
+    <w:tmpl w:val="4448E3F2"/>
+    <w:lvl w:ilvl="0" w:tplc="10090001">
+      <w:start w:val="1"/>
+      <w:numFmt w:val="bullet"/>
+      <w:lvlText w:val=""/>
+      <w:lvlJc w:val="left"/>
+      <w:pPr>
+        <w:ind w:left="720" w:hanging="360"/>
+      </w:pPr>
+      <w:rPr>
+        <w:rFonts w:ascii="Symbol" w:hAnsi="Symbol" w:cs="Symbol" w:hint="default"/>
+      </w:rPr>
+    </w:lvl>
+    <w:lvl w:ilvl="1" w:tplc="10090003">
+      <w:start w:val="1"/>
+      <w:numFmt w:val="bullet"/>
+      <w:lvlText w:val="o"/>
+      <w:lvlJc w:val="left"/>
+      <w:pPr>
+        <w:ind w:left="1440" w:hanging="360"/>
+      </w:pPr>
+      <w:rPr>
+        <w:rFonts w:ascii="Courier New" w:hAnsi="Courier New" w:cs="Courier New" w:hint="default"/>
+      </w:rPr>
+    </w:lvl>
+    <w:lvl w:ilvl="2" w:tplc="10090005">
+      <w:start w:val="1"/>
+      <w:numFmt w:val="bullet"/>
+      <w:lvlText w:val=""/>
+      <w:lvlJc w:val="left"/>
+      <w:pPr>
+        <w:ind w:left="2160" w:hanging="360"/>
+      </w:pPr>
+      <w:rPr>
+        <w:rFonts w:ascii="Wingdings" w:hAnsi="Wingdings" w:cs="Wingdings" w:hint="default"/>
+      </w:rPr>
+    </w:lvl>
+    <w:lvl w:ilvl="3" w:tplc="10090001">
+      <w:start w:val="1"/>
+      <w:numFmt w:val="bullet"/>
+      <w:lvlText w:val=""/>
+      <w:lvlJc w:val="left"/>
+      <w:pPr>
+        <w:ind w:left="2880" w:hanging="360"/>
+      </w:pPr>
+      <w:rPr>
+        <w:rFonts w:ascii="Symbol" w:hAnsi="Symbol" w:cs="Symbol" w:hint="default"/>
+      </w:rPr>
+    </w:lvl>
+    <w:lvl w:ilvl="4" w:tplc="10090003" w:tentative="1">
+      <w:start w:val="1"/>
+      <w:numFmt w:val="bullet"/>
+      <w:lvlText w:val="o"/>
+      <w:lvlJc w:val="left"/>
+      <w:pPr>
+        <w:ind w:left="3600" w:hanging="360"/>
+      </w:pPr>
+      <w:rPr>
+        <w:rFonts w:ascii="Courier New" w:hAnsi="Courier New" w:cs="Courier New" w:hint="default"/>
+      </w:rPr>
+    </w:lvl>
+    <w:lvl w:ilvl="5" w:tplc="10090005" w:tentative="1">
+      <w:start w:val="1"/>
+      <w:numFmt w:val="bullet"/>
+      <w:lvlText w:val=""/>
+      <w:lvlJc w:val="left"/>
+      <w:pPr>
+        <w:ind w:left="4320" w:hanging="360"/>
+      </w:pPr>
+      <w:rPr>
+        <w:rFonts w:ascii="Wingdings" w:hAnsi="Wingdings" w:cs="Wingdings" w:hint="default"/>
+      </w:rPr>
+    </w:lvl>
+    <w:lvl w:ilvl="6" w:tplc="10090001" w:tentative="1">
+      <w:start w:val="1"/>
+      <w:numFmt w:val="bullet"/>
+      <w:lvlText w:val=""/>
+      <w:lvlJc w:val="left"/>
+      <w:pPr>
+        <w:ind w:left="5040" w:hanging="360"/>
+      </w:pPr>
+      <w:rPr>
+        <w:rFonts w:ascii="Symbol" w:hAnsi="Symbol" w:cs="Symbol" w:hint="default"/>
+      </w:rPr>
+    </w:lvl>
+    <w:lvl w:ilvl="7" w:tplc="10090003" w:tentative="1">
+      <w:start w:val="1"/>
+      <w:numFmt w:val="bullet"/>
+      <w:lvlText w:val="o"/>
+      <w:lvlJc w:val="left"/>
+      <w:pPr>
+        <w:ind w:left="5760" w:hanging="360"/>
+      </w:pPr>
+      <w:rPr>
+        <w:rFonts w:ascii="Courier New" w:hAnsi="Courier New" w:cs="Courier New" w:hint="default"/>
+      </w:rPr>
+    </w:lvl>
+    <w:lvl w:ilvl="8" w:tplc="10090005" w:tentative="1">
+      <w:start w:val="1"/>
+      <w:numFmt w:val="bullet"/>
+      <w:lvlText w:val=""/>
+      <w:lvlJc w:val="left"/>
+      <w:pPr>
+        <w:ind w:left="6480" w:hanging="360"/>
+      </w:pPr>
+      <w:rPr>
+        <w:rFonts w:ascii="Wingdings" w:hAnsi="Wingdings" w:cs="Wingdings" w:hint="default"/>
+      </w:rPr>
+    </w:lvl>
+  </w:abstractNum>
   <w:num w:numId="1">
-    <w:abstractNumId w:val="1"/>
+    <w:abstractNumId w:val="4"/>
   </w:num>
   <w:num w:numId="2">
     <w:abstractNumId w:val="0"/>
+  </w:num>
+  <w:num w:numId="3">
+    <w:abstractNumId w:val="2"/>
+  </w:num>
+  <w:num w:numId="4">
+    <w:abstractNumId w:val="1"/>
+  </w:num>
+  <w:num w:numId="5">
+    <w:abstractNumId w:val="3"/>
+  </w:num>
+  <w:num w:numId="6">
+    <w:abstractNumId w:val="5"/>
   </w:num>
 </w:numbering>
 </file>

</xml_diff>